<commit_message>
Added missing else to Lab06
</commit_message>
<xml_diff>
--- a/docs/materials/Labs/L06-A-Assembly1.docx
+++ b/docs/materials/Labs/L06-A-Assembly1.docx
@@ -752,6 +752,92 @@
           <w:szCs w:val="22"/>
         </w:rPr>
         <w:t xml:space="preserve">  d = a</w:t>
+      </w:r>
+    </w:p>
+    <w:p>
+      <w:pPr>
+        <w:ind w:left="720"/>
+        <w:rPr>
+          <w:rFonts w:ascii="Courier" w:hAnsi="Courier" w:cstheme="minorHAnsi"/>
+          <w:sz w:val="22"/>
+          <w:szCs w:val="22"/>
+        </w:rPr>
+      </w:pPr>
+      <w:r>
+        <w:rPr>
+          <w:rFonts w:ascii="Courier" w:hAnsi="Courier" w:cstheme="minorHAnsi"/>
+          <w:sz w:val="22"/>
+          <w:szCs w:val="22"/>
+        </w:rPr>
+        <w:t>}</w:t>
+      </w:r>
+    </w:p>
+    <w:p>
+      <w:pPr>
+        <w:ind w:left="720"/>
+        <w:rPr>
+          <w:rFonts w:ascii="Courier" w:hAnsi="Courier" w:cstheme="minorHAnsi"/>
+          <w:sz w:val="22"/>
+          <w:szCs w:val="22"/>
+        </w:rPr>
+      </w:pPr>
+      <w:r>
+        <w:rPr>
+          <w:rFonts w:ascii="Courier" w:hAnsi="Courier" w:cstheme="minorHAnsi"/>
+          <w:sz w:val="22"/>
+          <w:szCs w:val="22"/>
+        </w:rPr>
+        <w:t>else {</w:t>
+      </w:r>
+    </w:p>
+    <w:p>
+      <w:pPr>
+        <w:ind w:left="720"/>
+        <w:rPr>
+          <w:rFonts w:ascii="Courier" w:hAnsi="Courier" w:cstheme="minorHAnsi"/>
+          <w:sz w:val="22"/>
+          <w:szCs w:val="22"/>
+        </w:rPr>
+      </w:pPr>
+      <w:r>
+        <w:rPr>
+          <w:rFonts w:ascii="Courier" w:hAnsi="Courier" w:cstheme="minorHAnsi"/>
+          <w:sz w:val="22"/>
+          <w:szCs w:val="22"/>
+        </w:rPr>
+        <w:t xml:space="preserve">  d</w:t>
+      </w:r>
+      <w:r>
+        <w:rPr>
+          <w:rFonts w:ascii="Courier" w:hAnsi="Courier" w:cstheme="minorHAnsi"/>
+          <w:sz w:val="22"/>
+          <w:szCs w:val="22"/>
+        </w:rPr>
+        <w:t xml:space="preserve"> </w:t>
+      </w:r>
+      <w:r>
+        <w:rPr>
+          <w:rFonts w:ascii="Courier" w:hAnsi="Courier" w:cstheme="minorHAnsi"/>
+          <w:sz w:val="22"/>
+          <w:szCs w:val="22"/>
+        </w:rPr>
+        <w:t>=</w:t>
+      </w:r>
+      <w:r>
+        <w:rPr>
+          <w:rFonts w:ascii="Courier" w:hAnsi="Courier" w:cstheme="minorHAnsi"/>
+          <w:sz w:val="22"/>
+          <w:szCs w:val="22"/>
+        </w:rPr>
+        <w:t xml:space="preserve"> </w:t>
+      </w:r>
+      <w:r>
+        <w:rPr>
+          <w:rFonts w:ascii="Courier" w:hAnsi="Courier" w:cstheme="minorHAnsi"/>
+          <w:sz w:val="22"/>
+          <w:szCs w:val="22"/>
+        </w:rPr>
+        <w:t>b</w:t>
       </w:r>
     </w:p>
     <w:p>

</xml_diff>

<commit_message>
Updated lab06 to print result in #2 and #3
</commit_message>
<xml_diff>
--- a/docs/materials/Labs/L06-A-Assembly1.docx
+++ b/docs/materials/Labs/L06-A-Assembly1.docx
@@ -1001,7 +1001,7 @@
           <w:sz w:val="22"/>
           <w:szCs w:val="22"/>
         </w:rPr>
-        <w:t xml:space="preserve">return </w:t>
+        <w:t xml:space="preserve">print </w:t>
       </w:r>
       <w:proofErr w:type="gramStart"/>
       <w:r>
@@ -1013,14 +1013,6 @@
         <w:t>e</w:t>
       </w:r>
       <w:proofErr w:type="gramEnd"/>
-      <w:r>
-        <w:rPr>
-          <w:rFonts w:ascii="Courier" w:hAnsi="Courier" w:cstheme="minorHAnsi"/>
-          <w:sz w:val="22"/>
-          <w:szCs w:val="22"/>
-        </w:rPr>
-        <w:t xml:space="preserve"> </w:t>
-      </w:r>
     </w:p>
     <w:p>
       <w:pPr>
@@ -1517,21 +1509,23 @@
           <w:szCs w:val="22"/>
         </w:rPr>
       </w:pPr>
-      <w:r>
-        <w:rPr>
-          <w:rFonts w:ascii="Courier" w:hAnsi="Courier" w:cstheme="minorHAnsi"/>
-          <w:sz w:val="22"/>
-          <w:szCs w:val="22"/>
-        </w:rPr>
-        <w:t>r</w:t>
-      </w:r>
-      <w:r>
-        <w:rPr>
-          <w:rFonts w:ascii="Courier" w:hAnsi="Courier" w:cstheme="minorHAnsi"/>
-          <w:sz w:val="22"/>
-          <w:szCs w:val="22"/>
-        </w:rPr>
-        <w:t>eturn</w:t>
+    </w:p>
+    <w:p>
+      <w:pPr>
+        <w:ind w:left="720"/>
+        <w:rPr>
+          <w:rFonts w:ascii="Courier" w:hAnsi="Courier" w:cstheme="minorHAnsi"/>
+          <w:sz w:val="22"/>
+          <w:szCs w:val="22"/>
+        </w:rPr>
+      </w:pPr>
+      <w:r>
+        <w:rPr>
+          <w:rFonts w:ascii="Courier" w:hAnsi="Courier" w:cstheme="minorHAnsi"/>
+          <w:sz w:val="22"/>
+          <w:szCs w:val="22"/>
+        </w:rPr>
+        <w:t>print</w:t>
       </w:r>
       <w:r>
         <w:rPr>
@@ -1658,32 +1652,6 @@
           <w:rFonts w:cstheme="minorHAnsi"/>
         </w:rPr>
         <w:t xml:space="preserve"> when the minimum number appears first, last or anywhere in between).  </w:t>
-      </w:r>
-    </w:p>
-    <w:p>
-      <w:pPr>
-        <w:rPr>
-          <w:rFonts w:cstheme="minorHAnsi"/>
-        </w:rPr>
-      </w:pPr>
-    </w:p>
-    <w:p>
-      <w:pPr>
-        <w:rPr>
-          <w:rFonts w:cstheme="minorHAnsi"/>
-          <w:b/>
-          <w:bCs/>
-          <w:u w:val="single"/>
-        </w:rPr>
-      </w:pPr>
-      <w:r>
-        <w:rPr>
-          <w:rFonts w:cstheme="minorHAnsi"/>
-          <w:b/>
-          <w:bCs/>
-          <w:u w:val="single"/>
-        </w:rPr>
-        <w:br w:type="page"/>
       </w:r>
     </w:p>
     <w:p>

</xml_diff>

<commit_message>
Fixed typos in Lab L06
</commit_message>
<xml_diff>
--- a/docs/materials/Labs/L06-A-Assembly1.docx
+++ b/docs/materials/Labs/L06-A-Assembly1.docx
@@ -1637,21 +1637,19 @@
         <w:rPr>
           <w:rFonts w:cstheme="minorHAnsi"/>
         </w:rPr>
-        <w:t>. Your program should work with any array that it is given (</w:t>
-      </w:r>
-      <w:proofErr w:type="gramStart"/>
-      <w:r>
-        <w:rPr>
-          <w:rFonts w:cstheme="minorHAnsi"/>
-        </w:rPr>
-        <w:t>e.g.</w:t>
-      </w:r>
-      <w:proofErr w:type="gramEnd"/>
-      <w:r>
-        <w:rPr>
-          <w:rFonts w:cstheme="minorHAnsi"/>
-        </w:rPr>
-        <w:t xml:space="preserve"> when the minimum number appears first, last or anywhere in between).  </w:t>
+        <w:t>. Your program should work with any array that it is give</w:t>
+      </w:r>
+      <w:r>
+        <w:rPr>
+          <w:rFonts w:cstheme="minorHAnsi"/>
+        </w:rPr>
+        <w:t>n</w:t>
+      </w:r>
+      <w:r>
+        <w:rPr>
+          <w:rFonts w:cstheme="minorHAnsi"/>
+        </w:rPr>
+        <w:t xml:space="preserve">.  </w:t>
       </w:r>
     </w:p>
     <w:p>

</xml_diff>